<commit_message>
update children to child(ren) in addendum text, fixes #75
</commit_message>
<xml_diff>
--- a/docassemble/MLHMotionRegardingChildSupport/data/templates/Motion_Regarding_Support_Addendum.docx
+++ b/docassemble/MLHMotionRegardingChildSupport/data/templates/Motion_Regarding_Support_Addendum.docx
@@ -662,7 +662,35 @@
           <w:sz w:val="24"/>
           <w:szCs w:val="24"/>
         </w:rPr>
-        <w:t>] }} {% endif %}dependent benefit received by the children.</w:t>
+        <w:t>] }} {% endif %}dependent benefit received by the child</w:t>
+      </w:r>
+      <w:r>
+        <w:rPr>
+          <w:sz w:val="24"/>
+          <w:szCs w:val="24"/>
+        </w:rPr>
+        <w:t>(</w:t>
+      </w:r>
+      <w:r>
+        <w:rPr>
+          <w:sz w:val="24"/>
+          <w:szCs w:val="24"/>
+        </w:rPr>
+        <w:t>ren</w:t>
+      </w:r>
+      <w:r>
+        <w:rPr>
+          <w:sz w:val="24"/>
+          <w:szCs w:val="24"/>
+        </w:rPr>
+        <w:t>)</w:t>
+      </w:r>
+      <w:r>
+        <w:rPr>
+          <w:sz w:val="24"/>
+          <w:szCs w:val="24"/>
+        </w:rPr>
+        <w:t>.</w:t>
       </w:r>
     </w:p>
     <w:p>

</xml_diff>